<commit_message>
Cambio índices testing report
</commit_message>
<xml_diff>
--- a/reports/Student#3/Testing report-Manuel-Zurita.docx
+++ b/reports/Student#3/Testing report-Manuel-Zurita.docx
@@ -11,41 +11,13 @@
           <w:szCs w:val="44"/>
         </w:rPr>
       </w:pPr>
-      <w:proofErr w:type="spellStart"/>
       <w:r>
         <w:rPr>
           <w:rFonts w:ascii="Times New Roman" w:hAnsi="Times New Roman" w:cs="Times New Roman"/>
           <w:sz w:val="44"/>
           <w:szCs w:val="44"/>
         </w:rPr>
-        <w:t>Testing</w:t>
-      </w:r>
-      <w:proofErr w:type="spellEnd"/>
-      <w:r>
-        <w:rPr>
-          <w:rFonts w:ascii="Times New Roman" w:hAnsi="Times New Roman" w:cs="Times New Roman"/>
-          <w:sz w:val="44"/>
-          <w:szCs w:val="44"/>
-        </w:rPr>
-        <w:t xml:space="preserve"> </w:t>
-      </w:r>
-      <w:proofErr w:type="spellStart"/>
-      <w:r>
-        <w:rPr>
-          <w:rFonts w:ascii="Times New Roman" w:hAnsi="Times New Roman" w:cs="Times New Roman"/>
-          <w:sz w:val="44"/>
-          <w:szCs w:val="44"/>
-        </w:rPr>
-        <w:t>report</w:t>
-      </w:r>
-      <w:proofErr w:type="spellEnd"/>
-      <w:r>
-        <w:rPr>
-          <w:rFonts w:ascii="Times New Roman" w:hAnsi="Times New Roman" w:cs="Times New Roman"/>
-          <w:sz w:val="44"/>
-          <w:szCs w:val="44"/>
-        </w:rPr>
-        <w:t xml:space="preserve"> </w:t>
+        <w:t xml:space="preserve">Testing report </w:t>
       </w:r>
     </w:p>
     <w:p>
@@ -609,77 +581,65 @@
           <w:sz w:val="24"/>
           <w:szCs w:val="24"/>
         </w:rPr>
-        <w:t>Resumen ejecutivo………………………………………………………………………1</w:t>
-      </w:r>
-    </w:p>
-    <w:p>
-      <w:pPr>
-        <w:rPr>
-          <w:rFonts w:ascii="Times New Roman" w:hAnsi="Times New Roman" w:cs="Times New Roman"/>
-          <w:sz w:val="24"/>
-          <w:szCs w:val="24"/>
-        </w:rPr>
-      </w:pPr>
-      <w:r>
-        <w:rPr>
-          <w:rFonts w:ascii="Times New Roman" w:hAnsi="Times New Roman" w:cs="Times New Roman"/>
-          <w:sz w:val="24"/>
-          <w:szCs w:val="24"/>
-        </w:rPr>
-        <w:t>Introducción………………………………………………………………………</w:t>
-      </w:r>
-      <w:proofErr w:type="gramStart"/>
-      <w:r>
-        <w:rPr>
-          <w:rFonts w:ascii="Times New Roman" w:hAnsi="Times New Roman" w:cs="Times New Roman"/>
-          <w:sz w:val="24"/>
-          <w:szCs w:val="24"/>
-        </w:rPr>
-        <w:t>…….</w:t>
-      </w:r>
-      <w:proofErr w:type="gramEnd"/>
-      <w:r>
-        <w:rPr>
-          <w:rFonts w:ascii="Times New Roman" w:hAnsi="Times New Roman" w:cs="Times New Roman"/>
-          <w:sz w:val="24"/>
-          <w:szCs w:val="24"/>
-        </w:rPr>
-        <w:t>.2</w:t>
-      </w:r>
-    </w:p>
-    <w:p>
-      <w:pPr>
-        <w:rPr>
-          <w:rFonts w:ascii="Times New Roman" w:hAnsi="Times New Roman" w:cs="Times New Roman"/>
-          <w:sz w:val="24"/>
-          <w:szCs w:val="24"/>
-        </w:rPr>
-      </w:pPr>
-      <w:r>
-        <w:rPr>
-          <w:rFonts w:ascii="Times New Roman" w:hAnsi="Times New Roman" w:cs="Times New Roman"/>
-          <w:sz w:val="24"/>
-          <w:szCs w:val="24"/>
-        </w:rPr>
-        <w:t>Contenido…………………………………………………………………………</w:t>
-      </w:r>
-      <w:proofErr w:type="gramStart"/>
-      <w:r>
-        <w:rPr>
-          <w:rFonts w:ascii="Times New Roman" w:hAnsi="Times New Roman" w:cs="Times New Roman"/>
-          <w:sz w:val="24"/>
-          <w:szCs w:val="24"/>
-        </w:rPr>
-        <w:t>…….</w:t>
-      </w:r>
-      <w:proofErr w:type="gramEnd"/>
-      <w:r>
-        <w:rPr>
-          <w:rFonts w:ascii="Times New Roman" w:hAnsi="Times New Roman" w:cs="Times New Roman"/>
-          <w:sz w:val="24"/>
-          <w:szCs w:val="24"/>
-        </w:rPr>
-        <w:t>.5</w:t>
+        <w:t>Resumen ejecutivo………………………………………………………………………</w:t>
+      </w:r>
+      <w:r>
+        <w:rPr>
+          <w:rFonts w:ascii="Times New Roman" w:hAnsi="Times New Roman" w:cs="Times New Roman"/>
+          <w:sz w:val="24"/>
+          <w:szCs w:val="24"/>
+        </w:rPr>
+        <w:t>3</w:t>
+      </w:r>
+    </w:p>
+    <w:p>
+      <w:pPr>
+        <w:rPr>
+          <w:rFonts w:ascii="Times New Roman" w:hAnsi="Times New Roman" w:cs="Times New Roman"/>
+          <w:sz w:val="24"/>
+          <w:szCs w:val="24"/>
+        </w:rPr>
+      </w:pPr>
+      <w:r>
+        <w:rPr>
+          <w:rFonts w:ascii="Times New Roman" w:hAnsi="Times New Roman" w:cs="Times New Roman"/>
+          <w:sz w:val="24"/>
+          <w:szCs w:val="24"/>
+        </w:rPr>
+        <w:t>Introducción……………………………………………………………………………..</w:t>
+      </w:r>
+      <w:r>
+        <w:rPr>
+          <w:rFonts w:ascii="Times New Roman" w:hAnsi="Times New Roman" w:cs="Times New Roman"/>
+          <w:sz w:val="24"/>
+          <w:szCs w:val="24"/>
+        </w:rPr>
+        <w:t>3</w:t>
+      </w:r>
+    </w:p>
+    <w:p>
+      <w:pPr>
+        <w:rPr>
+          <w:rFonts w:ascii="Times New Roman" w:hAnsi="Times New Roman" w:cs="Times New Roman"/>
+          <w:sz w:val="24"/>
+          <w:szCs w:val="24"/>
+        </w:rPr>
+      </w:pPr>
+      <w:r>
+        <w:rPr>
+          <w:rFonts w:ascii="Times New Roman" w:hAnsi="Times New Roman" w:cs="Times New Roman"/>
+          <w:sz w:val="24"/>
+          <w:szCs w:val="24"/>
+        </w:rPr>
+        <w:t>Contenido………………………………………………………………………………..</w:t>
+      </w:r>
+      <w:r>
+        <w:rPr>
+          <w:rFonts w:ascii="Times New Roman" w:hAnsi="Times New Roman" w:cs="Times New Roman"/>
+          <w:sz w:val="24"/>
+          <w:szCs w:val="24"/>
+        </w:rPr>
+        <w:t>4</w:t>
       </w:r>
     </w:p>
     <w:p>
@@ -697,7 +657,15 @@
           <w:szCs w:val="24"/>
         </w:rPr>
         <w:tab/>
-        <w:t>Pruebas funcionales……………………………………………………………...5</w:t>
+        <w:t>Pruebas funcionales……………………………………………………………...</w:t>
+      </w:r>
+      <w:r>
+        <w:rPr>
+          <w:rFonts w:ascii="Times New Roman" w:hAnsi="Times New Roman" w:cs="Times New Roman"/>
+          <w:sz w:val="24"/>
+          <w:szCs w:val="24"/>
+        </w:rPr>
+        <w:t>4</w:t>
       </w:r>
     </w:p>
     <w:p>
@@ -715,7 +683,15 @@
           <w:szCs w:val="24"/>
         </w:rPr>
         <w:tab/>
-        <w:t>Análisis de rendimiento………………………………………………………...12</w:t>
+        <w:t>Análisis de rendimiento………………………………………………………...</w:t>
+      </w:r>
+      <w:r>
+        <w:rPr>
+          <w:rFonts w:ascii="Times New Roman" w:hAnsi="Times New Roman" w:cs="Times New Roman"/>
+          <w:sz w:val="24"/>
+          <w:szCs w:val="24"/>
+        </w:rPr>
+        <w:t>..7</w:t>
       </w:r>
     </w:p>
     <w:p>
@@ -740,33 +716,15 @@
           <w:sz w:val="24"/>
           <w:szCs w:val="24"/>
         </w:rPr>
-        <w:t>……</w:t>
-      </w:r>
-      <w:proofErr w:type="gramStart"/>
-      <w:r>
-        <w:rPr>
-          <w:rFonts w:ascii="Times New Roman" w:hAnsi="Times New Roman" w:cs="Times New Roman"/>
-          <w:sz w:val="24"/>
-          <w:szCs w:val="24"/>
-        </w:rPr>
-        <w:t>…....</w:t>
-      </w:r>
-      <w:proofErr w:type="gramEnd"/>
-      <w:r>
-        <w:rPr>
-          <w:rFonts w:ascii="Times New Roman" w:hAnsi="Times New Roman" w:cs="Times New Roman"/>
-          <w:sz w:val="24"/>
-          <w:szCs w:val="24"/>
-        </w:rPr>
-        <w:t>1</w:t>
-      </w:r>
-      <w:r>
-        <w:rPr>
-          <w:rFonts w:ascii="Times New Roman" w:hAnsi="Times New Roman" w:cs="Times New Roman"/>
-          <w:sz w:val="24"/>
-          <w:szCs w:val="24"/>
-        </w:rPr>
-        <w:t>5</w:t>
+        <w:t>………....</w:t>
+      </w:r>
+      <w:r>
+        <w:rPr>
+          <w:rFonts w:ascii="Times New Roman" w:hAnsi="Times New Roman" w:cs="Times New Roman"/>
+          <w:sz w:val="24"/>
+          <w:szCs w:val="24"/>
+        </w:rPr>
+        <w:t>..9</w:t>
       </w:r>
     </w:p>
     <w:p>
@@ -791,25 +749,15 @@
           <w:sz w:val="24"/>
           <w:szCs w:val="24"/>
         </w:rPr>
-        <w:t>………………………………………………………………………</w:t>
-      </w:r>
-      <w:proofErr w:type="gramStart"/>
-      <w:r>
-        <w:rPr>
-          <w:rFonts w:ascii="Times New Roman" w:hAnsi="Times New Roman" w:cs="Times New Roman"/>
-          <w:sz w:val="24"/>
-          <w:szCs w:val="24"/>
-        </w:rPr>
-        <w:t>…….</w:t>
-      </w:r>
-      <w:proofErr w:type="gramEnd"/>
-      <w:r>
-        <w:rPr>
-          <w:rFonts w:ascii="Times New Roman" w:hAnsi="Times New Roman" w:cs="Times New Roman"/>
-          <w:sz w:val="24"/>
-          <w:szCs w:val="24"/>
-        </w:rPr>
-        <w:t>.16</w:t>
+        <w:t>……………………………………………………………………………</w:t>
+      </w:r>
+      <w:r>
+        <w:rPr>
+          <w:rFonts w:ascii="Times New Roman" w:hAnsi="Times New Roman" w:cs="Times New Roman"/>
+          <w:sz w:val="24"/>
+          <w:szCs w:val="24"/>
+        </w:rPr>
+        <w:t>…9</w:t>
       </w:r>
     </w:p>
     <w:p>
@@ -1062,21 +1010,7 @@
         <w:rPr>
           <w:rFonts w:ascii="Times New Roman" w:hAnsi="Times New Roman" w:cs="Times New Roman"/>
         </w:rPr>
-        <w:t xml:space="preserve">En cuanto a las pruebas de rendimiento, se siguió la metodología descrita en la guía de la sesión. Se recopilaron los tiempos de ejecución a partir de los </w:t>
-      </w:r>
-      <w:proofErr w:type="gramStart"/>
-      <w:r>
-        <w:rPr>
-          <w:rFonts w:ascii="Times New Roman" w:hAnsi="Times New Roman" w:cs="Times New Roman"/>
-        </w:rPr>
-        <w:t>archivos .trace</w:t>
-      </w:r>
-      <w:proofErr w:type="gramEnd"/>
-      <w:r>
-        <w:rPr>
-          <w:rFonts w:ascii="Times New Roman" w:hAnsi="Times New Roman" w:cs="Times New Roman"/>
-        </w:rPr>
-        <w:t>, los cuales fueron analizados mediante Microsoft Excel. Se elaboraron gráficos y se calcularon intervalos de confianza del 95 % con el fin de determinar si los tiempos de respuesta del sistema se mantenían dentro de los límites aceptables. Las pruebas se llevaron a cabo en dos configuraciones distintas: una utilizando la base de datos sin índices adicionales, y otra con índices relevantes aplicados. Posteriormente, se realizó una comparación estadística entre ambas configuraciones para evaluar el impacto del uso de índices en el rendimiento.</w:t>
+        <w:t>En cuanto a las pruebas de rendimiento, se siguió la metodología descrita en la guía de la sesión. Se recopilaron los tiempos de ejecución a partir de los archivos .trace, los cuales fueron analizados mediante Microsoft Excel. Se elaboraron gráficos y se calcularon intervalos de confianza del 95 % con el fin de determinar si los tiempos de respuesta del sistema se mantenían dentro de los límites aceptables. Las pruebas se llevaron a cabo en dos configuraciones distintas: una utilizando la base de datos sin índices adicionales, y otra con índices relevantes aplicados. Posteriormente, se realizó una comparación estadística entre ambas configuraciones para evaluar el impacto del uso de índices en el rendimiento.</w:t>
       </w:r>
     </w:p>
     <w:p>
@@ -1294,133 +1228,7 @@
         <w:rPr>
           <w:rFonts w:ascii="Times New Roman" w:hAnsi="Times New Roman" w:cs="Times New Roman"/>
         </w:rPr>
-        <w:t>. Las pruebas se encuentran documentadas mediante archivos de seguimiento (</w:t>
-      </w:r>
-      <w:proofErr w:type="gramStart"/>
-      <w:r>
-        <w:rPr>
-          <w:rFonts w:ascii="Times New Roman" w:hAnsi="Times New Roman" w:cs="Times New Roman"/>
-        </w:rPr>
-        <w:t>trace files</w:t>
-      </w:r>
-      <w:proofErr w:type="gramEnd"/>
-      <w:r>
-        <w:rPr>
-          <w:rFonts w:ascii="Times New Roman" w:hAnsi="Times New Roman" w:cs="Times New Roman"/>
-        </w:rPr>
-        <w:t>) ubicados en los directorios /</w:t>
-      </w:r>
-      <w:proofErr w:type="spellStart"/>
-      <w:r>
-        <w:rPr>
-          <w:rFonts w:ascii="Times New Roman" w:hAnsi="Times New Roman" w:cs="Times New Roman"/>
-        </w:rPr>
-        <w:t>src</w:t>
-      </w:r>
-      <w:proofErr w:type="spellEnd"/>
-      <w:r>
-        <w:rPr>
-          <w:rFonts w:ascii="Times New Roman" w:hAnsi="Times New Roman" w:cs="Times New Roman"/>
-        </w:rPr>
-        <w:t>/test/</w:t>
-      </w:r>
-      <w:proofErr w:type="spellStart"/>
-      <w:r>
-        <w:rPr>
-          <w:rFonts w:ascii="Times New Roman" w:hAnsi="Times New Roman" w:cs="Times New Roman"/>
-        </w:rPr>
-        <w:t>resources</w:t>
-      </w:r>
-      <w:proofErr w:type="spellEnd"/>
-      <w:r>
-        <w:rPr>
-          <w:rFonts w:ascii="Times New Roman" w:hAnsi="Times New Roman" w:cs="Times New Roman"/>
-        </w:rPr>
-        <w:t>/</w:t>
-      </w:r>
-      <w:proofErr w:type="spellStart"/>
-      <w:r>
-        <w:rPr>
-          <w:rFonts w:ascii="Times New Roman" w:hAnsi="Times New Roman" w:cs="Times New Roman"/>
-        </w:rPr>
-        <w:t>flight-crew-member</w:t>
-      </w:r>
-      <w:proofErr w:type="spellEnd"/>
-      <w:r>
-        <w:rPr>
-          <w:rFonts w:ascii="Times New Roman" w:hAnsi="Times New Roman" w:cs="Times New Roman"/>
-        </w:rPr>
-        <w:t>/</w:t>
-      </w:r>
-      <w:proofErr w:type="spellStart"/>
-      <w:r>
-        <w:rPr>
-          <w:rFonts w:ascii="Times New Roman" w:hAnsi="Times New Roman" w:cs="Times New Roman"/>
-        </w:rPr>
-        <w:t>flight-assignment</w:t>
-      </w:r>
-      <w:proofErr w:type="spellEnd"/>
-      <w:r>
-        <w:rPr>
-          <w:rFonts w:ascii="Times New Roman" w:hAnsi="Times New Roman" w:cs="Times New Roman"/>
-        </w:rPr>
-        <w:t xml:space="preserve"> y /</w:t>
-      </w:r>
-      <w:proofErr w:type="spellStart"/>
-      <w:r>
-        <w:rPr>
-          <w:rFonts w:ascii="Times New Roman" w:hAnsi="Times New Roman" w:cs="Times New Roman"/>
-        </w:rPr>
-        <w:t>src</w:t>
-      </w:r>
-      <w:proofErr w:type="spellEnd"/>
-      <w:r>
-        <w:rPr>
-          <w:rFonts w:ascii="Times New Roman" w:hAnsi="Times New Roman" w:cs="Times New Roman"/>
-        </w:rPr>
-        <w:t>/test/</w:t>
-      </w:r>
-      <w:proofErr w:type="spellStart"/>
-      <w:r>
-        <w:rPr>
-          <w:rFonts w:ascii="Times New Roman" w:hAnsi="Times New Roman" w:cs="Times New Roman"/>
-        </w:rPr>
-        <w:t>resources</w:t>
-      </w:r>
-      <w:proofErr w:type="spellEnd"/>
-      <w:r>
-        <w:rPr>
-          <w:rFonts w:ascii="Times New Roman" w:hAnsi="Times New Roman" w:cs="Times New Roman"/>
-        </w:rPr>
-        <w:t>/</w:t>
-      </w:r>
-      <w:proofErr w:type="spellStart"/>
-      <w:r>
-        <w:rPr>
-          <w:rFonts w:ascii="Times New Roman" w:hAnsi="Times New Roman" w:cs="Times New Roman"/>
-        </w:rPr>
-        <w:t>flight-crew-member</w:t>
-      </w:r>
-      <w:proofErr w:type="spellEnd"/>
-      <w:r>
-        <w:rPr>
-          <w:rFonts w:ascii="Times New Roman" w:hAnsi="Times New Roman" w:cs="Times New Roman"/>
-        </w:rPr>
-        <w:t>/</w:t>
-      </w:r>
-      <w:proofErr w:type="spellStart"/>
-      <w:r>
-        <w:rPr>
-          <w:rFonts w:ascii="Times New Roman" w:hAnsi="Times New Roman" w:cs="Times New Roman"/>
-        </w:rPr>
-        <w:t>flight-assignment</w:t>
-      </w:r>
-      <w:proofErr w:type="spellEnd"/>
-      <w:r>
-        <w:rPr>
-          <w:rFonts w:ascii="Times New Roman" w:hAnsi="Times New Roman" w:cs="Times New Roman"/>
-        </w:rPr>
-        <w:t>.</w:t>
+        <w:t>. Las pruebas se encuentran documentadas mediante archivos de seguimiento (trace files) ubicados en los directorios /src/test/resources/flight-crew-member/flight-assignment y /src/test/resources/flight-crew-member/flight-assignment.</w:t>
       </w:r>
     </w:p>
     <w:p>
@@ -1459,6 +1267,7 @@
       <w:r>
         <w:rPr>
           <w:rFonts w:ascii="Times New Roman" w:hAnsi="Times New Roman" w:cs="Times New Roman"/>
+          <w:noProof/>
         </w:rPr>
         <w:drawing>
           <wp:inline distT="0" distB="0" distL="0" distR="0" wp14:anchorId="20FCA3E3" wp14:editId="735F55B3">
@@ -1506,6 +1315,7 @@
       <w:r>
         <w:rPr>
           <w:rFonts w:ascii="Times New Roman" w:hAnsi="Times New Roman" w:cs="Times New Roman"/>
+          <w:noProof/>
         </w:rPr>
         <w:drawing>
           <wp:inline distT="0" distB="0" distL="0" distR="0" wp14:anchorId="19D8330E" wp14:editId="1A144BC0">
@@ -1567,70 +1377,19 @@
         <w:rPr>
           <w:rFonts w:ascii="Times New Roman" w:hAnsi="Times New Roman" w:cs="Times New Roman"/>
         </w:rPr>
-        <w:t xml:space="preserve">A continuación, se muestran los </w:t>
-      </w:r>
-      <w:proofErr w:type="spellStart"/>
-      <w:proofErr w:type="gramStart"/>
-      <w:r>
-        <w:rPr>
-          <w:rFonts w:ascii="Times New Roman" w:hAnsi="Times New Roman" w:cs="Times New Roman"/>
-        </w:rPr>
-        <w:t>tests</w:t>
-      </w:r>
-      <w:proofErr w:type="spellEnd"/>
-      <w:r>
-        <w:rPr>
-          <w:rFonts w:ascii="Times New Roman" w:hAnsi="Times New Roman" w:cs="Times New Roman"/>
-        </w:rPr>
-        <w:t xml:space="preserve"> .</w:t>
-      </w:r>
-      <w:proofErr w:type="spellStart"/>
-      <w:r>
-        <w:rPr>
-          <w:rFonts w:ascii="Times New Roman" w:hAnsi="Times New Roman" w:cs="Times New Roman"/>
-        </w:rPr>
-        <w:t>safe</w:t>
-      </w:r>
-      <w:proofErr w:type="spellEnd"/>
-      <w:proofErr w:type="gramEnd"/>
-      <w:r>
-        <w:rPr>
-          <w:rFonts w:ascii="Times New Roman" w:hAnsi="Times New Roman" w:cs="Times New Roman"/>
-        </w:rPr>
-        <w:t xml:space="preserve"> </w:t>
-      </w:r>
-      <w:proofErr w:type="gramStart"/>
-      <w:r>
-        <w:rPr>
-          <w:rFonts w:ascii="Times New Roman" w:hAnsi="Times New Roman" w:cs="Times New Roman"/>
-        </w:rPr>
-        <w:t>y .</w:t>
-      </w:r>
-      <w:proofErr w:type="spellStart"/>
-      <w:r>
-        <w:rPr>
-          <w:rFonts w:ascii="Times New Roman" w:hAnsi="Times New Roman" w:cs="Times New Roman"/>
-        </w:rPr>
-        <w:t>hack</w:t>
-      </w:r>
-      <w:proofErr w:type="spellEnd"/>
-      <w:proofErr w:type="gramEnd"/>
-      <w:r>
-        <w:rPr>
-          <w:rFonts w:ascii="Times New Roman" w:hAnsi="Times New Roman" w:cs="Times New Roman"/>
-        </w:rPr>
-        <w:t xml:space="preserve"> realizados para ello:</w:t>
-      </w:r>
-    </w:p>
-    <w:p>
-      <w:pPr>
-        <w:rPr>
-          <w:rFonts w:ascii="Times New Roman" w:hAnsi="Times New Roman" w:cs="Times New Roman"/>
-        </w:rPr>
-      </w:pPr>
-      <w:r>
-        <w:rPr>
-          <w:rFonts w:ascii="Times New Roman" w:hAnsi="Times New Roman" w:cs="Times New Roman"/>
+        <w:t>A continuación, se muestran los tests .safe y .hack realizados para ello:</w:t>
+      </w:r>
+    </w:p>
+    <w:p>
+      <w:pPr>
+        <w:rPr>
+          <w:rFonts w:ascii="Times New Roman" w:hAnsi="Times New Roman" w:cs="Times New Roman"/>
+        </w:rPr>
+      </w:pPr>
+      <w:r>
+        <w:rPr>
+          <w:rFonts w:ascii="Times New Roman" w:hAnsi="Times New Roman" w:cs="Times New Roman"/>
+          <w:noProof/>
         </w:rPr>
         <w:drawing>
           <wp:inline distT="0" distB="0" distL="0" distR="0" wp14:anchorId="153D41EB" wp14:editId="44711819">
@@ -1677,6 +1436,7 @@
       <w:r>
         <w:rPr>
           <w:rFonts w:ascii="Times New Roman" w:hAnsi="Times New Roman" w:cs="Times New Roman"/>
+          <w:noProof/>
         </w:rPr>
         <w:drawing>
           <wp:inline distT="0" distB="0" distL="0" distR="0" wp14:anchorId="619E83D7" wp14:editId="550BCE50">
@@ -1732,170 +1492,72 @@
         <w:rPr>
           <w:rFonts w:ascii="Times New Roman" w:hAnsi="Times New Roman" w:cs="Times New Roman"/>
         </w:rPr>
-        <w:t xml:space="preserve">En los </w:t>
-      </w:r>
-      <w:proofErr w:type="spellStart"/>
-      <w:proofErr w:type="gramStart"/>
-      <w:r>
-        <w:rPr>
-          <w:rFonts w:ascii="Times New Roman" w:hAnsi="Times New Roman" w:cs="Times New Roman"/>
-        </w:rPr>
-        <w:t>tests</w:t>
-      </w:r>
-      <w:proofErr w:type="spellEnd"/>
-      <w:r>
-        <w:rPr>
-          <w:rFonts w:ascii="Times New Roman" w:hAnsi="Times New Roman" w:cs="Times New Roman"/>
-        </w:rPr>
-        <w:t xml:space="preserve"> .</w:t>
-      </w:r>
-      <w:proofErr w:type="spellStart"/>
-      <w:r>
-        <w:rPr>
-          <w:rFonts w:ascii="Times New Roman" w:hAnsi="Times New Roman" w:cs="Times New Roman"/>
-        </w:rPr>
-        <w:t>safe</w:t>
-      </w:r>
-      <w:proofErr w:type="spellEnd"/>
-      <w:proofErr w:type="gramEnd"/>
-      <w:r>
-        <w:rPr>
-          <w:rFonts w:ascii="Times New Roman" w:hAnsi="Times New Roman" w:cs="Times New Roman"/>
-        </w:rPr>
-        <w:t xml:space="preserve"> se reproducen todos los casos en los que un usuario sin intenciones malévolas es capaz de usar las funcionalidades ofrecidas.</w:t>
-      </w:r>
-      <w:r>
-        <w:rPr>
-          <w:rFonts w:ascii="Times New Roman" w:hAnsi="Times New Roman" w:cs="Times New Roman"/>
-        </w:rPr>
-        <w:t xml:space="preserve"> Por otro lado, en </w:t>
-      </w:r>
-      <w:proofErr w:type="gramStart"/>
-      <w:r>
-        <w:rPr>
-          <w:rFonts w:ascii="Times New Roman" w:hAnsi="Times New Roman" w:cs="Times New Roman"/>
-        </w:rPr>
-        <w:t>los .</w:t>
-      </w:r>
-      <w:proofErr w:type="spellStart"/>
-      <w:r>
-        <w:rPr>
-          <w:rFonts w:ascii="Times New Roman" w:hAnsi="Times New Roman" w:cs="Times New Roman"/>
-        </w:rPr>
-        <w:t>hack</w:t>
-      </w:r>
-      <w:proofErr w:type="spellEnd"/>
-      <w:proofErr w:type="gramEnd"/>
-      <w:r>
-        <w:rPr>
-          <w:rFonts w:ascii="Times New Roman" w:hAnsi="Times New Roman" w:cs="Times New Roman"/>
-        </w:rPr>
-        <w:t>, se reproducen los casos en los que otros usuarios intentan acceder a funcionalidades de la aplicación de forma no autorizada.</w:t>
-      </w:r>
-    </w:p>
-    <w:p>
-      <w:pPr>
-        <w:rPr>
-          <w:rFonts w:ascii="Times New Roman" w:hAnsi="Times New Roman" w:cs="Times New Roman"/>
-        </w:rPr>
-      </w:pPr>
-    </w:p>
-    <w:p>
-      <w:pPr>
-        <w:rPr>
-          <w:rFonts w:ascii="Times New Roman" w:hAnsi="Times New Roman" w:cs="Times New Roman"/>
-        </w:rPr>
-      </w:pPr>
-      <w:proofErr w:type="spellStart"/>
-      <w:r>
-        <w:rPr>
-          <w:rFonts w:ascii="Times New Roman" w:hAnsi="Times New Roman" w:cs="Times New Roman"/>
-        </w:rPr>
-        <w:t>Activity</w:t>
-      </w:r>
-      <w:proofErr w:type="spellEnd"/>
-      <w:r>
-        <w:rPr>
-          <w:rFonts w:ascii="Times New Roman" w:hAnsi="Times New Roman" w:cs="Times New Roman"/>
-        </w:rPr>
-        <w:t xml:space="preserve"> log:</w:t>
-      </w:r>
-    </w:p>
-    <w:p>
-      <w:pPr>
-        <w:rPr>
-          <w:rFonts w:ascii="Times New Roman" w:hAnsi="Times New Roman" w:cs="Times New Roman"/>
-        </w:rPr>
-      </w:pPr>
-    </w:p>
-    <w:p>
-      <w:pPr>
-        <w:rPr>
-          <w:rFonts w:ascii="Times New Roman" w:hAnsi="Times New Roman" w:cs="Times New Roman"/>
-        </w:rPr>
-      </w:pPr>
-      <w:proofErr w:type="spellStart"/>
-      <w:r>
-        <w:rPr>
-          <w:rFonts w:ascii="Times New Roman" w:hAnsi="Times New Roman" w:cs="Times New Roman"/>
-        </w:rPr>
-        <w:t>List.safe</w:t>
-      </w:r>
-      <w:proofErr w:type="spellEnd"/>
-      <w:r>
-        <w:rPr>
-          <w:rFonts w:ascii="Times New Roman" w:hAnsi="Times New Roman" w:cs="Times New Roman"/>
-        </w:rPr>
-        <w:t>:</w:t>
-      </w:r>
-      <w:r>
-        <w:rPr>
-          <w:rFonts w:ascii="Times New Roman" w:hAnsi="Times New Roman" w:cs="Times New Roman"/>
-        </w:rPr>
-        <w:t xml:space="preserve"> verifica que un miembro de la tripulación es capaz de listar sus registros de actividad. </w:t>
-      </w:r>
-      <w:proofErr w:type="gramStart"/>
-      <w:r>
-        <w:rPr>
-          <w:rFonts w:ascii="Times New Roman" w:hAnsi="Times New Roman" w:cs="Times New Roman"/>
-        </w:rPr>
-        <w:t>El test</w:t>
-      </w:r>
-      <w:proofErr w:type="gramEnd"/>
-      <w:r>
-        <w:rPr>
-          <w:rFonts w:ascii="Times New Roman" w:hAnsi="Times New Roman" w:cs="Times New Roman"/>
-        </w:rPr>
-        <w:t xml:space="preserve"> asegura que los registros son devueltos correctamente.</w:t>
-      </w:r>
-    </w:p>
-    <w:p>
-      <w:pPr>
-        <w:rPr>
-          <w:rFonts w:ascii="Times New Roman" w:hAnsi="Times New Roman" w:cs="Times New Roman"/>
-        </w:rPr>
-      </w:pPr>
-      <w:proofErr w:type="spellStart"/>
-      <w:proofErr w:type="gramStart"/>
-      <w:r>
-        <w:rPr>
-          <w:rFonts w:ascii="Times New Roman" w:hAnsi="Times New Roman" w:cs="Times New Roman"/>
-        </w:rPr>
-        <w:t>Show</w:t>
-      </w:r>
-      <w:proofErr w:type="gramEnd"/>
-      <w:r>
-        <w:rPr>
-          <w:rFonts w:ascii="Times New Roman" w:hAnsi="Times New Roman" w:cs="Times New Roman"/>
-        </w:rPr>
-        <w:t>.safe</w:t>
-      </w:r>
-      <w:proofErr w:type="spellEnd"/>
-      <w:r>
-        <w:rPr>
-          <w:rFonts w:ascii="Times New Roman" w:hAnsi="Times New Roman" w:cs="Times New Roman"/>
-        </w:rPr>
-        <w:t>: g</w:t>
+        <w:t>En los tests .safe se reproducen todos los casos en los que un usuario sin intenciones malévolas es capaz de usar las funcionalidades ofrecidas.</w:t>
+      </w:r>
+      <w:r>
+        <w:rPr>
+          <w:rFonts w:ascii="Times New Roman" w:hAnsi="Times New Roman" w:cs="Times New Roman"/>
+        </w:rPr>
+        <w:t xml:space="preserve"> Por otro lado, en los .hack, se reproducen los casos en los que otros usuarios intentan acceder a funcionalidades de la aplicación de forma no autorizada.</w:t>
+      </w:r>
+    </w:p>
+    <w:p>
+      <w:pPr>
+        <w:rPr>
+          <w:rFonts w:ascii="Times New Roman" w:hAnsi="Times New Roman" w:cs="Times New Roman"/>
+        </w:rPr>
+      </w:pPr>
+    </w:p>
+    <w:p>
+      <w:pPr>
+        <w:rPr>
+          <w:rFonts w:ascii="Times New Roman" w:hAnsi="Times New Roman" w:cs="Times New Roman"/>
+        </w:rPr>
+      </w:pPr>
+      <w:r>
+        <w:rPr>
+          <w:rFonts w:ascii="Times New Roman" w:hAnsi="Times New Roman" w:cs="Times New Roman"/>
+        </w:rPr>
+        <w:t>Activity log:</w:t>
+      </w:r>
+    </w:p>
+    <w:p>
+      <w:pPr>
+        <w:rPr>
+          <w:rFonts w:ascii="Times New Roman" w:hAnsi="Times New Roman" w:cs="Times New Roman"/>
+        </w:rPr>
+      </w:pPr>
+    </w:p>
+    <w:p>
+      <w:pPr>
+        <w:rPr>
+          <w:rFonts w:ascii="Times New Roman" w:hAnsi="Times New Roman" w:cs="Times New Roman"/>
+        </w:rPr>
+      </w:pPr>
+      <w:r>
+        <w:rPr>
+          <w:rFonts w:ascii="Times New Roman" w:hAnsi="Times New Roman" w:cs="Times New Roman"/>
+        </w:rPr>
+        <w:t>List.safe:</w:t>
+      </w:r>
+      <w:r>
+        <w:rPr>
+          <w:rFonts w:ascii="Times New Roman" w:hAnsi="Times New Roman" w:cs="Times New Roman"/>
+        </w:rPr>
+        <w:t xml:space="preserve"> verifica que un miembro de la tripulación es capaz de listar sus registros de actividad. El test asegura que los registros son devueltos correctamente.</w:t>
+      </w:r>
+    </w:p>
+    <w:p>
+      <w:pPr>
+        <w:rPr>
+          <w:rFonts w:ascii="Times New Roman" w:hAnsi="Times New Roman" w:cs="Times New Roman"/>
+        </w:rPr>
+      </w:pPr>
+      <w:r>
+        <w:rPr>
+          <w:rFonts w:ascii="Times New Roman" w:hAnsi="Times New Roman" w:cs="Times New Roman"/>
+        </w:rPr>
+        <w:t>Show.safe: g</w:t>
       </w:r>
       <w:r>
         <w:rPr>
@@ -1910,19 +1572,11 @@
           <w:rFonts w:ascii="Times New Roman" w:hAnsi="Times New Roman" w:cs="Times New Roman"/>
         </w:rPr>
       </w:pPr>
-      <w:proofErr w:type="spellStart"/>
-      <w:r>
-        <w:rPr>
-          <w:rFonts w:ascii="Times New Roman" w:hAnsi="Times New Roman" w:cs="Times New Roman"/>
-        </w:rPr>
-        <w:t>Create.safe</w:t>
-      </w:r>
-      <w:proofErr w:type="spellEnd"/>
-      <w:r>
-        <w:rPr>
-          <w:rFonts w:ascii="Times New Roman" w:hAnsi="Times New Roman" w:cs="Times New Roman"/>
-        </w:rPr>
-        <w:t xml:space="preserve">: </w:t>
+      <w:r>
+        <w:rPr>
+          <w:rFonts w:ascii="Times New Roman" w:hAnsi="Times New Roman" w:cs="Times New Roman"/>
+        </w:rPr>
+        <w:t xml:space="preserve">Create.safe: </w:t>
       </w:r>
       <w:r>
         <w:rPr>
@@ -1943,19 +1597,11 @@
           <w:rFonts w:ascii="Times New Roman" w:hAnsi="Times New Roman" w:cs="Times New Roman"/>
         </w:rPr>
       </w:pPr>
-      <w:proofErr w:type="spellStart"/>
-      <w:r>
-        <w:rPr>
-          <w:rFonts w:ascii="Times New Roman" w:hAnsi="Times New Roman" w:cs="Times New Roman"/>
-        </w:rPr>
-        <w:t>Update.safe</w:t>
-      </w:r>
-      <w:proofErr w:type="spellEnd"/>
-      <w:r>
-        <w:rPr>
-          <w:rFonts w:ascii="Times New Roman" w:hAnsi="Times New Roman" w:cs="Times New Roman"/>
-        </w:rPr>
-        <w:t xml:space="preserve">: </w:t>
+      <w:r>
+        <w:rPr>
+          <w:rFonts w:ascii="Times New Roman" w:hAnsi="Times New Roman" w:cs="Times New Roman"/>
+        </w:rPr>
+        <w:t xml:space="preserve">Update.safe: </w:t>
       </w:r>
       <w:r>
         <w:rPr>
@@ -1969,8 +1615,6 @@
         </w:rPr>
         <w:t xml:space="preserve">rueba la actualización de registros existentes pertenecientes al miembro de la tripulación, tanto con datos válidos como con entradas inválidas, replicando las condiciones exploradas en </w:t>
       </w:r>
-      <w:proofErr w:type="spellStart"/>
-      <w:proofErr w:type="gramStart"/>
       <w:r>
         <w:rPr>
           <w:rFonts w:ascii="Times New Roman" w:hAnsi="Times New Roman" w:cs="Times New Roman"/>
@@ -1981,36 +1625,20 @@
         <w:rPr>
           <w:rFonts w:ascii="Times New Roman" w:hAnsi="Times New Roman" w:cs="Times New Roman"/>
         </w:rPr>
-        <w:t>reate.safe</w:t>
-      </w:r>
-      <w:proofErr w:type="spellEnd"/>
-      <w:proofErr w:type="gramEnd"/>
-      <w:r>
-        <w:rPr>
-          <w:rFonts w:ascii="Times New Roman" w:hAnsi="Times New Roman" w:cs="Times New Roman"/>
-        </w:rPr>
-        <w:t>.</w:t>
-      </w:r>
-    </w:p>
-    <w:p>
-      <w:pPr>
-        <w:rPr>
-          <w:rFonts w:ascii="Times New Roman" w:hAnsi="Times New Roman" w:cs="Times New Roman"/>
-        </w:rPr>
-      </w:pPr>
-      <w:proofErr w:type="spellStart"/>
-      <w:r>
-        <w:rPr>
-          <w:rFonts w:ascii="Times New Roman" w:hAnsi="Times New Roman" w:cs="Times New Roman"/>
-        </w:rPr>
-        <w:t>Publish.safe</w:t>
-      </w:r>
-      <w:proofErr w:type="spellEnd"/>
-      <w:r>
-        <w:rPr>
-          <w:rFonts w:ascii="Times New Roman" w:hAnsi="Times New Roman" w:cs="Times New Roman"/>
-        </w:rPr>
-        <w:t xml:space="preserve">: </w:t>
+        <w:t>reate.safe.</w:t>
+      </w:r>
+    </w:p>
+    <w:p>
+      <w:pPr>
+        <w:rPr>
+          <w:rFonts w:ascii="Times New Roman" w:hAnsi="Times New Roman" w:cs="Times New Roman"/>
+        </w:rPr>
+      </w:pPr>
+      <w:r>
+        <w:rPr>
+          <w:rFonts w:ascii="Times New Roman" w:hAnsi="Times New Roman" w:cs="Times New Roman"/>
+        </w:rPr>
+        <w:t xml:space="preserve">Publish.safe: </w:t>
       </w:r>
       <w:r>
         <w:rPr>
@@ -2025,62 +1653,24 @@
           <w:rFonts w:ascii="Times New Roman" w:hAnsi="Times New Roman" w:cs="Times New Roman"/>
         </w:rPr>
       </w:pPr>
-      <w:proofErr w:type="spellStart"/>
-      <w:proofErr w:type="gramStart"/>
-      <w:r>
-        <w:rPr>
-          <w:rFonts w:ascii="Times New Roman" w:hAnsi="Times New Roman" w:cs="Times New Roman"/>
-        </w:rPr>
-        <w:t>Show</w:t>
-      </w:r>
-      <w:proofErr w:type="gramEnd"/>
-      <w:r>
-        <w:rPr>
-          <w:rFonts w:ascii="Times New Roman" w:hAnsi="Times New Roman" w:cs="Times New Roman"/>
-        </w:rPr>
-        <w:t>.hack</w:t>
-      </w:r>
-      <w:proofErr w:type="spellEnd"/>
-      <w:r>
-        <w:rPr>
-          <w:rFonts w:ascii="Times New Roman" w:hAnsi="Times New Roman" w:cs="Times New Roman"/>
-        </w:rPr>
-        <w:t xml:space="preserve">: Simula intentos de acceso no autorizado mediante la manipulación de </w:t>
-      </w:r>
-      <w:proofErr w:type="spellStart"/>
-      <w:r>
-        <w:rPr>
-          <w:rFonts w:ascii="Times New Roman" w:hAnsi="Times New Roman" w:cs="Times New Roman"/>
-        </w:rPr>
-        <w:t>URLs</w:t>
-      </w:r>
-      <w:proofErr w:type="spellEnd"/>
-      <w:r>
-        <w:rPr>
-          <w:rFonts w:ascii="Times New Roman" w:hAnsi="Times New Roman" w:cs="Times New Roman"/>
-        </w:rPr>
-        <w:t xml:space="preserve"> para visualizar registros que no pertenecen al usuario autenticado o que no existen. También se prueban accesos a registros en estado no visible.</w:t>
-      </w:r>
-    </w:p>
-    <w:p>
-      <w:pPr>
-        <w:rPr>
-          <w:rFonts w:ascii="Times New Roman" w:hAnsi="Times New Roman" w:cs="Times New Roman"/>
-        </w:rPr>
-      </w:pPr>
-      <w:proofErr w:type="spellStart"/>
-      <w:r>
-        <w:rPr>
-          <w:rFonts w:ascii="Times New Roman" w:hAnsi="Times New Roman" w:cs="Times New Roman"/>
-        </w:rPr>
-        <w:t>Create.hack</w:t>
-      </w:r>
-      <w:proofErr w:type="spellEnd"/>
-      <w:r>
-        <w:rPr>
-          <w:rFonts w:ascii="Times New Roman" w:hAnsi="Times New Roman" w:cs="Times New Roman"/>
-        </w:rPr>
-        <w:t xml:space="preserve">: Reproduce un mal uso de herramientas de desarrollo del navegador </w:t>
+      <w:r>
+        <w:rPr>
+          <w:rFonts w:ascii="Times New Roman" w:hAnsi="Times New Roman" w:cs="Times New Roman"/>
+        </w:rPr>
+        <w:t>Show.hack: Simula intentos de acceso no autorizado mediante la manipulación de URLs para visualizar registros que no pertenecen al usuario autenticado o que no existen. También se prueban accesos a registros en estado no visible.</w:t>
+      </w:r>
+    </w:p>
+    <w:p>
+      <w:pPr>
+        <w:rPr>
+          <w:rFonts w:ascii="Times New Roman" w:hAnsi="Times New Roman" w:cs="Times New Roman"/>
+        </w:rPr>
+      </w:pPr>
+      <w:r>
+        <w:rPr>
+          <w:rFonts w:ascii="Times New Roman" w:hAnsi="Times New Roman" w:cs="Times New Roman"/>
+        </w:rPr>
+        <w:t xml:space="preserve">Create.hack: Reproduce un mal uso de herramientas de desarrollo del navegador </w:t>
       </w:r>
       <w:r>
         <w:rPr>
@@ -2092,133 +1682,74 @@
         <w:rPr>
           <w:rFonts w:ascii="Times New Roman" w:hAnsi="Times New Roman" w:cs="Times New Roman"/>
         </w:rPr>
-        <w:t xml:space="preserve">para modificar el ID o el </w:t>
-      </w:r>
-      <w:proofErr w:type="spellStart"/>
-      <w:r>
-        <w:rPr>
-          <w:rFonts w:ascii="Times New Roman" w:hAnsi="Times New Roman" w:cs="Times New Roman"/>
-        </w:rPr>
-        <w:t>payload</w:t>
-      </w:r>
-      <w:proofErr w:type="spellEnd"/>
-      <w:r>
-        <w:rPr>
-          <w:rFonts w:ascii="Times New Roman" w:hAnsi="Times New Roman" w:cs="Times New Roman"/>
-        </w:rPr>
-        <w:t xml:space="preserve"> de la solicitud durante la creación, intentando interferir con registros ajenos o duplicar entradas.</w:t>
-      </w:r>
-    </w:p>
-    <w:p>
-      <w:pPr>
-        <w:rPr>
-          <w:rFonts w:ascii="Times New Roman" w:hAnsi="Times New Roman" w:cs="Times New Roman"/>
-        </w:rPr>
-      </w:pPr>
-      <w:proofErr w:type="spellStart"/>
-      <w:r>
-        <w:rPr>
-          <w:rFonts w:ascii="Times New Roman" w:hAnsi="Times New Roman" w:cs="Times New Roman"/>
-        </w:rPr>
-        <w:t>Update.hack</w:t>
-      </w:r>
-      <w:proofErr w:type="spellEnd"/>
-      <w:r>
-        <w:rPr>
-          <w:rFonts w:ascii="Times New Roman" w:hAnsi="Times New Roman" w:cs="Times New Roman"/>
-        </w:rPr>
-        <w:t>: Incluye simulaciones de ataques mediante solicitudes POST manipuladas, con el objetivo de actualizar registros no pertenecientes al usuario o que se encuentran bloqueados para edición.</w:t>
-      </w:r>
-    </w:p>
-    <w:p>
-      <w:pPr>
-        <w:rPr>
-          <w:rFonts w:ascii="Times New Roman" w:hAnsi="Times New Roman" w:cs="Times New Roman"/>
-        </w:rPr>
-      </w:pPr>
-      <w:proofErr w:type="spellStart"/>
-      <w:r>
-        <w:rPr>
-          <w:rFonts w:ascii="Times New Roman" w:hAnsi="Times New Roman" w:cs="Times New Roman"/>
-        </w:rPr>
-        <w:t>Publish.hack</w:t>
-      </w:r>
-      <w:proofErr w:type="spellEnd"/>
-      <w:r>
-        <w:rPr>
-          <w:rFonts w:ascii="Times New Roman" w:hAnsi="Times New Roman" w:cs="Times New Roman"/>
-        </w:rPr>
-        <w:t xml:space="preserve">: </w:t>
-      </w:r>
-      <w:r>
-        <w:rPr>
-          <w:rFonts w:ascii="Times New Roman" w:hAnsi="Times New Roman" w:cs="Times New Roman"/>
-        </w:rPr>
-        <w:t xml:space="preserve">Simula intentos de publicación no autorizada mediante manipulación de </w:t>
-      </w:r>
-      <w:proofErr w:type="spellStart"/>
-      <w:r>
-        <w:rPr>
-          <w:rFonts w:ascii="Times New Roman" w:hAnsi="Times New Roman" w:cs="Times New Roman"/>
-        </w:rPr>
-        <w:t>URLs</w:t>
-      </w:r>
-      <w:proofErr w:type="spellEnd"/>
-      <w:r>
-        <w:rPr>
-          <w:rFonts w:ascii="Times New Roman" w:hAnsi="Times New Roman" w:cs="Times New Roman"/>
-        </w:rPr>
-        <w:t xml:space="preserve"> o datos. El sistema bloquea correctamente estos intentos y evita cambios indebidos.</w:t>
-      </w:r>
-    </w:p>
-    <w:p>
-      <w:pPr>
-        <w:rPr>
-          <w:rFonts w:ascii="Times New Roman" w:hAnsi="Times New Roman" w:cs="Times New Roman"/>
-        </w:rPr>
-      </w:pPr>
-    </w:p>
-    <w:p>
-      <w:pPr>
-        <w:rPr>
-          <w:rFonts w:ascii="Times New Roman" w:hAnsi="Times New Roman" w:cs="Times New Roman"/>
-        </w:rPr>
-      </w:pPr>
-      <w:r>
-        <w:rPr>
-          <w:rFonts w:ascii="Times New Roman" w:hAnsi="Times New Roman" w:cs="Times New Roman"/>
-        </w:rPr>
-        <w:t xml:space="preserve">Flight </w:t>
-      </w:r>
-      <w:proofErr w:type="spellStart"/>
-      <w:r>
-        <w:rPr>
-          <w:rFonts w:ascii="Times New Roman" w:hAnsi="Times New Roman" w:cs="Times New Roman"/>
-        </w:rPr>
-        <w:t>assignment</w:t>
-      </w:r>
-      <w:proofErr w:type="spellEnd"/>
-      <w:r>
-        <w:rPr>
-          <w:rFonts w:ascii="Times New Roman" w:hAnsi="Times New Roman" w:cs="Times New Roman"/>
-        </w:rPr>
-        <w:t>:</w:t>
-      </w:r>
-    </w:p>
-    <w:p>
-      <w:pPr>
-        <w:rPr>
-          <w:rFonts w:ascii="Times New Roman" w:hAnsi="Times New Roman" w:cs="Times New Roman"/>
-        </w:rPr>
-      </w:pPr>
-    </w:p>
-    <w:p>
-      <w:pPr>
-        <w:rPr>
-          <w:rFonts w:ascii="Times New Roman" w:hAnsi="Times New Roman" w:cs="Times New Roman"/>
-        </w:rPr>
-      </w:pPr>
-      <w:proofErr w:type="spellStart"/>
+        <w:t>para modificar el ID o el payload de la solicitud durante la creación, intentando interferir con registros ajenos o duplicar entradas.</w:t>
+      </w:r>
+    </w:p>
+    <w:p>
+      <w:pPr>
+        <w:rPr>
+          <w:rFonts w:ascii="Times New Roman" w:hAnsi="Times New Roman" w:cs="Times New Roman"/>
+        </w:rPr>
+      </w:pPr>
+      <w:r>
+        <w:rPr>
+          <w:rFonts w:ascii="Times New Roman" w:hAnsi="Times New Roman" w:cs="Times New Roman"/>
+        </w:rPr>
+        <w:t>Update.hack: Incluye simulaciones de ataques mediante solicitudes POST manipuladas, con el objetivo de actualizar registros no pertenecientes al usuario o que se encuentran bloqueados para edición.</w:t>
+      </w:r>
+    </w:p>
+    <w:p>
+      <w:pPr>
+        <w:rPr>
+          <w:rFonts w:ascii="Times New Roman" w:hAnsi="Times New Roman" w:cs="Times New Roman"/>
+        </w:rPr>
+      </w:pPr>
+      <w:r>
+        <w:rPr>
+          <w:rFonts w:ascii="Times New Roman" w:hAnsi="Times New Roman" w:cs="Times New Roman"/>
+        </w:rPr>
+        <w:t xml:space="preserve">Publish.hack: </w:t>
+      </w:r>
+      <w:r>
+        <w:rPr>
+          <w:rFonts w:ascii="Times New Roman" w:hAnsi="Times New Roman" w:cs="Times New Roman"/>
+        </w:rPr>
+        <w:t>Simula intentos de publicación no autorizada mediante manipulación de URLs o datos. El sistema bloquea correctamente estos intentos y evita cambios indebidos.</w:t>
+      </w:r>
+    </w:p>
+    <w:p>
+      <w:pPr>
+        <w:rPr>
+          <w:rFonts w:ascii="Times New Roman" w:hAnsi="Times New Roman" w:cs="Times New Roman"/>
+        </w:rPr>
+      </w:pPr>
+    </w:p>
+    <w:p>
+      <w:pPr>
+        <w:rPr>
+          <w:rFonts w:ascii="Times New Roman" w:hAnsi="Times New Roman" w:cs="Times New Roman"/>
+        </w:rPr>
+      </w:pPr>
+      <w:r>
+        <w:rPr>
+          <w:rFonts w:ascii="Times New Roman" w:hAnsi="Times New Roman" w:cs="Times New Roman"/>
+        </w:rPr>
+        <w:t>Flight assignment:</w:t>
+      </w:r>
+    </w:p>
+    <w:p>
+      <w:pPr>
+        <w:rPr>
+          <w:rFonts w:ascii="Times New Roman" w:hAnsi="Times New Roman" w:cs="Times New Roman"/>
+        </w:rPr>
+      </w:pPr>
+    </w:p>
+    <w:p>
+      <w:pPr>
+        <w:rPr>
+          <w:rFonts w:ascii="Times New Roman" w:hAnsi="Times New Roman" w:cs="Times New Roman"/>
+        </w:rPr>
+      </w:pPr>
       <w:r>
         <w:rPr>
           <w:rFonts w:ascii="Times New Roman" w:hAnsi="Times New Roman" w:cs="Times New Roman"/>
@@ -2229,22 +1760,7 @@
         <w:rPr>
           <w:rFonts w:ascii="Times New Roman" w:hAnsi="Times New Roman" w:cs="Times New Roman"/>
         </w:rPr>
-        <w:t>ist-</w:t>
-      </w:r>
-      <w:proofErr w:type="gramStart"/>
-      <w:r>
-        <w:rPr>
-          <w:rFonts w:ascii="Times New Roman" w:hAnsi="Times New Roman" w:cs="Times New Roman"/>
-        </w:rPr>
-        <w:t>planned.safe</w:t>
-      </w:r>
-      <w:proofErr w:type="spellEnd"/>
-      <w:proofErr w:type="gramEnd"/>
-      <w:r>
-        <w:rPr>
-          <w:rFonts w:ascii="Times New Roman" w:hAnsi="Times New Roman" w:cs="Times New Roman"/>
-        </w:rPr>
-        <w:t>:</w:t>
+        <w:t>ist-planned.safe:</w:t>
       </w:r>
       <w:r>
         <w:rPr>
@@ -2277,7 +1793,6 @@
           <w:rFonts w:ascii="Times New Roman" w:hAnsi="Times New Roman" w:cs="Times New Roman"/>
         </w:rPr>
       </w:pPr>
-      <w:proofErr w:type="spellStart"/>
       <w:r>
         <w:rPr>
           <w:rFonts w:ascii="Times New Roman" w:hAnsi="Times New Roman" w:cs="Times New Roman"/>
@@ -2289,22 +1804,7 @@
         <w:rPr>
           <w:rFonts w:ascii="Times New Roman" w:hAnsi="Times New Roman" w:cs="Times New Roman"/>
         </w:rPr>
-        <w:t>ist-</w:t>
-      </w:r>
-      <w:proofErr w:type="gramStart"/>
-      <w:r>
-        <w:rPr>
-          <w:rFonts w:ascii="Times New Roman" w:hAnsi="Times New Roman" w:cs="Times New Roman"/>
-        </w:rPr>
-        <w:t>completed.safe</w:t>
-      </w:r>
-      <w:proofErr w:type="spellEnd"/>
-      <w:proofErr w:type="gramEnd"/>
-      <w:r>
-        <w:rPr>
-          <w:rFonts w:ascii="Times New Roman" w:hAnsi="Times New Roman" w:cs="Times New Roman"/>
-        </w:rPr>
-        <w:t>:</w:t>
+        <w:t>ist-completed.safe:</w:t>
       </w:r>
       <w:r>
         <w:rPr>
@@ -2325,27 +1825,11 @@
           <w:rFonts w:ascii="Times New Roman" w:hAnsi="Times New Roman" w:cs="Times New Roman"/>
         </w:rPr>
       </w:pPr>
-      <w:proofErr w:type="spellStart"/>
-      <w:r>
-        <w:rPr>
-          <w:rFonts w:ascii="Times New Roman" w:hAnsi="Times New Roman" w:cs="Times New Roman"/>
-        </w:rPr>
-        <w:t>List-planned-</w:t>
-      </w:r>
-      <w:proofErr w:type="gramStart"/>
-      <w:r>
-        <w:rPr>
-          <w:rFonts w:ascii="Times New Roman" w:hAnsi="Times New Roman" w:cs="Times New Roman"/>
-        </w:rPr>
-        <w:t>show.safe</w:t>
-      </w:r>
-      <w:proofErr w:type="spellEnd"/>
-      <w:proofErr w:type="gramEnd"/>
-      <w:r>
-        <w:rPr>
-          <w:rFonts w:ascii="Times New Roman" w:hAnsi="Times New Roman" w:cs="Times New Roman"/>
-        </w:rPr>
-        <w:t xml:space="preserve">: </w:t>
+      <w:r>
+        <w:rPr>
+          <w:rFonts w:ascii="Times New Roman" w:hAnsi="Times New Roman" w:cs="Times New Roman"/>
+        </w:rPr>
+        <w:t xml:space="preserve">List-planned-show.safe: </w:t>
       </w:r>
       <w:r>
         <w:rPr>
@@ -2360,27 +1844,11 @@
           <w:rFonts w:ascii="Times New Roman" w:hAnsi="Times New Roman" w:cs="Times New Roman"/>
         </w:rPr>
       </w:pPr>
-      <w:proofErr w:type="spellStart"/>
-      <w:r>
-        <w:rPr>
-          <w:rFonts w:ascii="Times New Roman" w:hAnsi="Times New Roman" w:cs="Times New Roman"/>
-        </w:rPr>
-        <w:t>List-completed-</w:t>
-      </w:r>
-      <w:proofErr w:type="gramStart"/>
-      <w:r>
-        <w:rPr>
-          <w:rFonts w:ascii="Times New Roman" w:hAnsi="Times New Roman" w:cs="Times New Roman"/>
-        </w:rPr>
-        <w:t>show.safe</w:t>
-      </w:r>
-      <w:proofErr w:type="spellEnd"/>
-      <w:proofErr w:type="gramEnd"/>
-      <w:r>
-        <w:rPr>
-          <w:rFonts w:ascii="Times New Roman" w:hAnsi="Times New Roman" w:cs="Times New Roman"/>
-        </w:rPr>
-        <w:t xml:space="preserve">: </w:t>
+      <w:r>
+        <w:rPr>
+          <w:rFonts w:ascii="Times New Roman" w:hAnsi="Times New Roman" w:cs="Times New Roman"/>
+        </w:rPr>
+        <w:t xml:space="preserve">List-completed-show.safe: </w:t>
       </w:r>
       <w:r>
         <w:rPr>
@@ -2395,27 +1863,11 @@
           <w:rFonts w:ascii="Times New Roman" w:hAnsi="Times New Roman" w:cs="Times New Roman"/>
         </w:rPr>
       </w:pPr>
-      <w:proofErr w:type="spellStart"/>
-      <w:r>
-        <w:rPr>
-          <w:rFonts w:ascii="Times New Roman" w:hAnsi="Times New Roman" w:cs="Times New Roman"/>
-        </w:rPr>
-        <w:t>List-planned-</w:t>
-      </w:r>
-      <w:proofErr w:type="gramStart"/>
-      <w:r>
-        <w:rPr>
-          <w:rFonts w:ascii="Times New Roman" w:hAnsi="Times New Roman" w:cs="Times New Roman"/>
-        </w:rPr>
-        <w:t>update.safe</w:t>
-      </w:r>
-      <w:proofErr w:type="spellEnd"/>
-      <w:proofErr w:type="gramEnd"/>
-      <w:r>
-        <w:rPr>
-          <w:rFonts w:ascii="Times New Roman" w:hAnsi="Times New Roman" w:cs="Times New Roman"/>
-        </w:rPr>
-        <w:t xml:space="preserve">: </w:t>
+      <w:r>
+        <w:rPr>
+          <w:rFonts w:ascii="Times New Roman" w:hAnsi="Times New Roman" w:cs="Times New Roman"/>
+        </w:rPr>
+        <w:t xml:space="preserve">List-planned-update.safe: </w:t>
       </w:r>
       <w:r>
         <w:rPr>
@@ -2430,19 +1882,11 @@
           <w:rFonts w:ascii="Times New Roman" w:hAnsi="Times New Roman" w:cs="Times New Roman"/>
         </w:rPr>
       </w:pPr>
-      <w:proofErr w:type="spellStart"/>
-      <w:r>
-        <w:rPr>
-          <w:rFonts w:ascii="Times New Roman" w:hAnsi="Times New Roman" w:cs="Times New Roman"/>
-        </w:rPr>
-        <w:t>Create.safe</w:t>
-      </w:r>
-      <w:proofErr w:type="spellEnd"/>
-      <w:r>
-        <w:rPr>
-          <w:rFonts w:ascii="Times New Roman" w:hAnsi="Times New Roman" w:cs="Times New Roman"/>
-        </w:rPr>
-        <w:t xml:space="preserve">: </w:t>
+      <w:r>
+        <w:rPr>
+          <w:rFonts w:ascii="Times New Roman" w:hAnsi="Times New Roman" w:cs="Times New Roman"/>
+        </w:rPr>
+        <w:t xml:space="preserve">Create.safe: </w:t>
       </w:r>
       <w:r>
         <w:rPr>
@@ -2457,19 +1901,11 @@
           <w:rFonts w:ascii="Times New Roman" w:hAnsi="Times New Roman" w:cs="Times New Roman"/>
         </w:rPr>
       </w:pPr>
-      <w:proofErr w:type="spellStart"/>
-      <w:r>
-        <w:rPr>
-          <w:rFonts w:ascii="Times New Roman" w:hAnsi="Times New Roman" w:cs="Times New Roman"/>
-        </w:rPr>
-        <w:t>Publish.safe</w:t>
-      </w:r>
-      <w:proofErr w:type="spellEnd"/>
-      <w:r>
-        <w:rPr>
-          <w:rFonts w:ascii="Times New Roman" w:hAnsi="Times New Roman" w:cs="Times New Roman"/>
-        </w:rPr>
-        <w:t xml:space="preserve">: </w:t>
+      <w:r>
+        <w:rPr>
+          <w:rFonts w:ascii="Times New Roman" w:hAnsi="Times New Roman" w:cs="Times New Roman"/>
+        </w:rPr>
+        <w:t xml:space="preserve">Publish.safe: </w:t>
       </w:r>
       <w:r>
         <w:rPr>
@@ -2484,19 +1920,11 @@
           <w:rFonts w:ascii="Times New Roman" w:hAnsi="Times New Roman" w:cs="Times New Roman"/>
         </w:rPr>
       </w:pPr>
-      <w:proofErr w:type="spellStart"/>
-      <w:r>
-        <w:rPr>
-          <w:rFonts w:ascii="Times New Roman" w:hAnsi="Times New Roman" w:cs="Times New Roman"/>
-        </w:rPr>
-        <w:t>List.hack</w:t>
-      </w:r>
-      <w:proofErr w:type="spellEnd"/>
-      <w:r>
-        <w:rPr>
-          <w:rFonts w:ascii="Times New Roman" w:hAnsi="Times New Roman" w:cs="Times New Roman"/>
-        </w:rPr>
-        <w:t xml:space="preserve">: </w:t>
+      <w:r>
+        <w:rPr>
+          <w:rFonts w:ascii="Times New Roman" w:hAnsi="Times New Roman" w:cs="Times New Roman"/>
+        </w:rPr>
+        <w:t xml:space="preserve">List.hack: </w:t>
       </w:r>
       <w:r>
         <w:rPr>
@@ -2508,16 +1936,8 @@
         <w:rPr>
           <w:rFonts w:ascii="Times New Roman" w:hAnsi="Times New Roman" w:cs="Times New Roman"/>
         </w:rPr>
-        <w:t xml:space="preserve">, tanto desde el mismo real y diferente usuario, como desde diferente </w:t>
-      </w:r>
-      <w:proofErr w:type="spellStart"/>
-      <w:r>
-        <w:rPr>
-          <w:rFonts w:ascii="Times New Roman" w:hAnsi="Times New Roman" w:cs="Times New Roman"/>
-        </w:rPr>
-        <w:t>realm</w:t>
-      </w:r>
-      <w:proofErr w:type="spellEnd"/>
+        <w:t>, tanto desde el mismo real y diferente usuario, como desde diferente realm</w:t>
+      </w:r>
       <w:r>
         <w:rPr>
           <w:rFonts w:ascii="Times New Roman" w:hAnsi="Times New Roman" w:cs="Times New Roman"/>
@@ -2531,27 +1951,11 @@
           <w:rFonts w:ascii="Times New Roman" w:hAnsi="Times New Roman" w:cs="Times New Roman"/>
         </w:rPr>
       </w:pPr>
-      <w:proofErr w:type="spellStart"/>
-      <w:proofErr w:type="gramStart"/>
-      <w:r>
-        <w:rPr>
-          <w:rFonts w:ascii="Times New Roman" w:hAnsi="Times New Roman" w:cs="Times New Roman"/>
-        </w:rPr>
-        <w:t>Show</w:t>
-      </w:r>
-      <w:proofErr w:type="gramEnd"/>
-      <w:r>
-        <w:rPr>
-          <w:rFonts w:ascii="Times New Roman" w:hAnsi="Times New Roman" w:cs="Times New Roman"/>
-        </w:rPr>
-        <w:t>.hack</w:t>
-      </w:r>
-      <w:proofErr w:type="spellEnd"/>
-      <w:r>
-        <w:rPr>
-          <w:rFonts w:ascii="Times New Roman" w:hAnsi="Times New Roman" w:cs="Times New Roman"/>
-        </w:rPr>
-        <w:t xml:space="preserve">: </w:t>
+      <w:r>
+        <w:rPr>
+          <w:rFonts w:ascii="Times New Roman" w:hAnsi="Times New Roman" w:cs="Times New Roman"/>
+        </w:rPr>
+        <w:t xml:space="preserve">Show.hack: </w:t>
       </w:r>
       <w:r>
         <w:rPr>
@@ -2566,80 +1970,36 @@
           <w:rFonts w:ascii="Times New Roman" w:hAnsi="Times New Roman" w:cs="Times New Roman"/>
         </w:rPr>
       </w:pPr>
-      <w:proofErr w:type="spellStart"/>
-      <w:r>
-        <w:rPr>
-          <w:rFonts w:ascii="Times New Roman" w:hAnsi="Times New Roman" w:cs="Times New Roman"/>
-        </w:rPr>
-        <w:t>Update.hack</w:t>
-      </w:r>
-      <w:proofErr w:type="spellEnd"/>
-      <w:r>
-        <w:rPr>
-          <w:rFonts w:ascii="Times New Roman" w:hAnsi="Times New Roman" w:cs="Times New Roman"/>
-        </w:rPr>
-        <w:t xml:space="preserve">: </w:t>
-      </w:r>
-      <w:r>
-        <w:rPr>
-          <w:rFonts w:ascii="Times New Roman" w:hAnsi="Times New Roman" w:cs="Times New Roman"/>
-        </w:rPr>
-        <w:t xml:space="preserve">Prueba modificaciones no permitidas a asignaciones ajenas o ya publicadas, mediante manipulación del cuerpo de la solicitud o </w:t>
-      </w:r>
-      <w:proofErr w:type="spellStart"/>
-      <w:r>
-        <w:rPr>
-          <w:rFonts w:ascii="Times New Roman" w:hAnsi="Times New Roman" w:cs="Times New Roman"/>
-        </w:rPr>
-        <w:t>URLs</w:t>
-      </w:r>
-      <w:proofErr w:type="spellEnd"/>
-      <w:r>
-        <w:rPr>
-          <w:rFonts w:ascii="Times New Roman" w:hAnsi="Times New Roman" w:cs="Times New Roman"/>
-        </w:rPr>
-        <w:t>. El sistema detecta estos intentos y responde de forma segura, sin aplicar cambios.</w:t>
-      </w:r>
-    </w:p>
-    <w:p>
-      <w:pPr>
-        <w:rPr>
-          <w:rFonts w:ascii="Times New Roman" w:hAnsi="Times New Roman" w:cs="Times New Roman"/>
-        </w:rPr>
-      </w:pPr>
-      <w:proofErr w:type="spellStart"/>
-      <w:r>
-        <w:rPr>
-          <w:rFonts w:ascii="Times New Roman" w:hAnsi="Times New Roman" w:cs="Times New Roman"/>
-        </w:rPr>
-        <w:t>Publish.hack</w:t>
-      </w:r>
-      <w:proofErr w:type="spellEnd"/>
-      <w:r>
-        <w:rPr>
-          <w:rFonts w:ascii="Times New Roman" w:hAnsi="Times New Roman" w:cs="Times New Roman"/>
-        </w:rPr>
-        <w:t xml:space="preserve">: </w:t>
-      </w:r>
-      <w:r>
-        <w:rPr>
-          <w:rFonts w:ascii="Times New Roman" w:hAnsi="Times New Roman" w:cs="Times New Roman"/>
-        </w:rPr>
-        <w:t xml:space="preserve">Simula intentos no autorizados de publicar asignaciones mediante modificación de parámetros en la URL o </w:t>
-      </w:r>
-      <w:proofErr w:type="spellStart"/>
-      <w:r>
-        <w:rPr>
-          <w:rFonts w:ascii="Times New Roman" w:hAnsi="Times New Roman" w:cs="Times New Roman"/>
-        </w:rPr>
-        <w:t>payloads</w:t>
-      </w:r>
-      <w:proofErr w:type="spellEnd"/>
-      <w:r>
-        <w:rPr>
-          <w:rFonts w:ascii="Times New Roman" w:hAnsi="Times New Roman" w:cs="Times New Roman"/>
-        </w:rPr>
-        <w:t>. El sistema rechaza correctamente estas acciones si el usuario no tiene permisos o si la asignación no le pertenece.</w:t>
+      <w:r>
+        <w:rPr>
+          <w:rFonts w:ascii="Times New Roman" w:hAnsi="Times New Roman" w:cs="Times New Roman"/>
+        </w:rPr>
+        <w:t xml:space="preserve">Update.hack: </w:t>
+      </w:r>
+      <w:r>
+        <w:rPr>
+          <w:rFonts w:ascii="Times New Roman" w:hAnsi="Times New Roman" w:cs="Times New Roman"/>
+        </w:rPr>
+        <w:t>Prueba modificaciones no permitidas a asignaciones ajenas o ya publicadas, mediante manipulación del cuerpo de la solicitud o URLs. El sistema detecta estos intentos y responde de forma segura, sin aplicar cambios.</w:t>
+      </w:r>
+    </w:p>
+    <w:p>
+      <w:pPr>
+        <w:rPr>
+          <w:rFonts w:ascii="Times New Roman" w:hAnsi="Times New Roman" w:cs="Times New Roman"/>
+        </w:rPr>
+      </w:pPr>
+      <w:r>
+        <w:rPr>
+          <w:rFonts w:ascii="Times New Roman" w:hAnsi="Times New Roman" w:cs="Times New Roman"/>
+        </w:rPr>
+        <w:t xml:space="preserve">Publish.hack: </w:t>
+      </w:r>
+      <w:r>
+        <w:rPr>
+          <w:rFonts w:ascii="Times New Roman" w:hAnsi="Times New Roman" w:cs="Times New Roman"/>
+        </w:rPr>
+        <w:t>Simula intentos no autorizados de publicar asignaciones mediante modificación de parámetros en la URL o payloads. El sistema rechaza correctamente estas acciones si el usuario no tiene permisos o si la asignación no le pertenece.</w:t>
       </w:r>
     </w:p>
     <w:p>
@@ -2829,35 +2189,7 @@
         <w:rPr>
           <w:rFonts w:ascii="Times New Roman" w:hAnsi="Times New Roman" w:cs="Times New Roman"/>
         </w:rPr>
-        <w:t xml:space="preserve">Está bastante claro que la operación que más tiempo consume es la de </w:t>
-      </w:r>
-      <w:proofErr w:type="spellStart"/>
-      <w:r>
-        <w:rPr>
-          <w:rFonts w:ascii="Times New Roman" w:hAnsi="Times New Roman" w:cs="Times New Roman"/>
-        </w:rPr>
-        <w:t>activity</w:t>
-      </w:r>
-      <w:proofErr w:type="spellEnd"/>
-      <w:r>
-        <w:rPr>
-          <w:rFonts w:ascii="Times New Roman" w:hAnsi="Times New Roman" w:cs="Times New Roman"/>
-        </w:rPr>
-        <w:t>-log/</w:t>
-      </w:r>
-      <w:proofErr w:type="spellStart"/>
-      <w:r>
-        <w:rPr>
-          <w:rFonts w:ascii="Times New Roman" w:hAnsi="Times New Roman" w:cs="Times New Roman"/>
-        </w:rPr>
-        <w:t>delete</w:t>
-      </w:r>
-      <w:proofErr w:type="spellEnd"/>
-      <w:r>
-        <w:rPr>
-          <w:rFonts w:ascii="Times New Roman" w:hAnsi="Times New Roman" w:cs="Times New Roman"/>
-        </w:rPr>
-        <w:t>, la cual llega a casi 45 milisegundos.</w:t>
+        <w:t>Está bastante claro que la operación que más tiempo consume es la de activity-log/delete, la cual llega a casi 45 milisegundos.</w:t>
       </w:r>
     </w:p>
     <w:p>
@@ -2882,6 +2214,7 @@
       <w:r>
         <w:rPr>
           <w:rFonts w:ascii="Times New Roman" w:hAnsi="Times New Roman" w:cs="Times New Roman"/>
+          <w:noProof/>
         </w:rPr>
         <w:drawing>
           <wp:inline distT="0" distB="0" distL="0" distR="0" wp14:anchorId="0BF424B4" wp14:editId="4AF6C31C">
@@ -2932,14 +2265,12 @@
         </w:rPr>
         <w:t xml:space="preserve">Con índices para la optimización de consultas y perfilado de software y hardware: El archivo de Excel “tester-performance-clean-indexes.xlsx” contiene los resultados promedio de rendimiento de las operaciones de </w:t>
       </w:r>
-      <w:proofErr w:type="spellStart"/>
       <w:r>
         <w:rPr>
           <w:rFonts w:ascii="Times New Roman" w:hAnsi="Times New Roman" w:cs="Times New Roman"/>
         </w:rPr>
         <w:t>testing</w:t>
       </w:r>
-      <w:proofErr w:type="spellEnd"/>
       <w:r>
         <w:rPr>
           <w:rFonts w:ascii="Times New Roman" w:hAnsi="Times New Roman" w:cs="Times New Roman"/>
@@ -3043,6 +2374,7 @@
       <w:r>
         <w:rPr>
           <w:rFonts w:ascii="Times New Roman" w:hAnsi="Times New Roman" w:cs="Times New Roman"/>
+          <w:noProof/>
         </w:rPr>
         <w:drawing>
           <wp:inline distT="0" distB="0" distL="0" distR="0" wp14:anchorId="30804B45" wp14:editId="35AE67D2">
@@ -3110,6 +2442,7 @@
       <w:r>
         <w:rPr>
           <w:rFonts w:ascii="Times New Roman" w:hAnsi="Times New Roman" w:cs="Times New Roman"/>
+          <w:noProof/>
         </w:rPr>
         <w:drawing>
           <wp:inline distT="0" distB="0" distL="0" distR="0" wp14:anchorId="7FDAF38A" wp14:editId="78292625">
@@ -3194,28 +2527,24 @@
         </w:rPr>
         <w:t xml:space="preserve">-Pocos métodos tanto en el repositorio de </w:t>
       </w:r>
-      <w:proofErr w:type="spellStart"/>
       <w:r>
         <w:rPr>
           <w:rFonts w:ascii="Times New Roman" w:hAnsi="Times New Roman" w:cs="Times New Roman"/>
         </w:rPr>
         <w:t>FlightCrewMemberFlightAssignmentRepository</w:t>
       </w:r>
-      <w:proofErr w:type="spellEnd"/>
       <w:r>
         <w:rPr>
           <w:rFonts w:ascii="Times New Roman" w:hAnsi="Times New Roman" w:cs="Times New Roman"/>
         </w:rPr>
         <w:t xml:space="preserve"> como en el de </w:t>
       </w:r>
-      <w:proofErr w:type="spellStart"/>
       <w:r>
         <w:rPr>
           <w:rFonts w:ascii="Times New Roman" w:hAnsi="Times New Roman" w:cs="Times New Roman"/>
         </w:rPr>
         <w:t>FlightCrewMemberActivityLogRepository</w:t>
       </w:r>
-      <w:proofErr w:type="spellEnd"/>
       <w:r>
         <w:rPr>
           <w:rFonts w:ascii="Times New Roman" w:hAnsi="Times New Roman" w:cs="Times New Roman"/>
@@ -3233,21 +2562,7 @@
         <w:rPr>
           <w:rFonts w:ascii="Times New Roman" w:hAnsi="Times New Roman" w:cs="Times New Roman"/>
         </w:rPr>
-        <w:t xml:space="preserve">-Pocos atributos y atributos repetidos en las </w:t>
-      </w:r>
-      <w:proofErr w:type="spellStart"/>
-      <w:r>
-        <w:rPr>
-          <w:rFonts w:ascii="Times New Roman" w:hAnsi="Times New Roman" w:cs="Times New Roman"/>
-        </w:rPr>
-        <w:t>queries</w:t>
-      </w:r>
-      <w:proofErr w:type="spellEnd"/>
-      <w:r>
-        <w:rPr>
-          <w:rFonts w:ascii="Times New Roman" w:hAnsi="Times New Roman" w:cs="Times New Roman"/>
-        </w:rPr>
-        <w:t xml:space="preserve"> de los repositorios. Esto provoca que se puedan utilizar muy pocos índices en las entidades, lo cual afecta a la poca diferencia entre usarlos y no.</w:t>
+        <w:t>-Pocos atributos y atributos repetidos en las queries de los repositorios. Esto provoca que se puedan utilizar muy pocos índices en las entidades, lo cual afecta a la poca diferencia entre usarlos y no.</w:t>
       </w:r>
     </w:p>
     <w:p>
@@ -3281,77 +2596,7 @@
         <w:rPr>
           <w:rFonts w:ascii="Times New Roman" w:hAnsi="Times New Roman" w:cs="Times New Roman"/>
         </w:rPr>
-        <w:t>A pesar de no haber llegado al p-</w:t>
-      </w:r>
-      <w:proofErr w:type="spellStart"/>
-      <w:r>
-        <w:rPr>
-          <w:rFonts w:ascii="Times New Roman" w:hAnsi="Times New Roman" w:cs="Times New Roman"/>
-        </w:rPr>
-        <w:t>value</w:t>
-      </w:r>
-      <w:proofErr w:type="spellEnd"/>
-      <w:r>
-        <w:rPr>
-          <w:rFonts w:ascii="Times New Roman" w:hAnsi="Times New Roman" w:cs="Times New Roman"/>
-        </w:rPr>
-        <w:t xml:space="preserve"> deseado, se han conseguido detectar, mediante los </w:t>
-      </w:r>
-      <w:proofErr w:type="spellStart"/>
-      <w:r>
-        <w:rPr>
-          <w:rFonts w:ascii="Times New Roman" w:hAnsi="Times New Roman" w:cs="Times New Roman"/>
-        </w:rPr>
-        <w:t>tests</w:t>
-      </w:r>
-      <w:proofErr w:type="spellEnd"/>
-      <w:r>
-        <w:rPr>
-          <w:rFonts w:ascii="Times New Roman" w:hAnsi="Times New Roman" w:cs="Times New Roman"/>
-        </w:rPr>
-        <w:t xml:space="preserve"> realizados siguiendo la metodología de la asignatura, una gran cantidad de errores, tanto de autorización como de validación. Estos mismos no se habrían corregido sin el uso de los </w:t>
-      </w:r>
-      <w:proofErr w:type="spellStart"/>
-      <w:r>
-        <w:rPr>
-          <w:rFonts w:ascii="Times New Roman" w:hAnsi="Times New Roman" w:cs="Times New Roman"/>
-        </w:rPr>
-        <w:t>tests</w:t>
-      </w:r>
-      <w:proofErr w:type="spellEnd"/>
-      <w:r>
-        <w:rPr>
-          <w:rFonts w:ascii="Times New Roman" w:hAnsi="Times New Roman" w:cs="Times New Roman"/>
-        </w:rPr>
-        <w:t xml:space="preserve">, los cuales alcanzaron una cobertura de 98,4% para </w:t>
-      </w:r>
-      <w:proofErr w:type="spellStart"/>
-      <w:r>
-        <w:rPr>
-          <w:rFonts w:ascii="Times New Roman" w:hAnsi="Times New Roman" w:cs="Times New Roman"/>
-        </w:rPr>
-        <w:t>Activity</w:t>
-      </w:r>
-      <w:proofErr w:type="spellEnd"/>
-      <w:r>
-        <w:rPr>
-          <w:rFonts w:ascii="Times New Roman" w:hAnsi="Times New Roman" w:cs="Times New Roman"/>
-        </w:rPr>
-        <w:t xml:space="preserve"> Log y un 99,5% para Flight </w:t>
-      </w:r>
-      <w:proofErr w:type="spellStart"/>
-      <w:r>
-        <w:rPr>
-          <w:rFonts w:ascii="Times New Roman" w:hAnsi="Times New Roman" w:cs="Times New Roman"/>
-        </w:rPr>
-        <w:t>Assignment</w:t>
-      </w:r>
-      <w:proofErr w:type="spellEnd"/>
-      <w:r>
-        <w:rPr>
-          <w:rFonts w:ascii="Times New Roman" w:hAnsi="Times New Roman" w:cs="Times New Roman"/>
-        </w:rPr>
-        <w:t>.</w:t>
+        <w:t>A pesar de no haber llegado al p-value deseado, se han conseguido detectar, mediante los tests realizados siguiendo la metodología de la asignatura, una gran cantidad de errores, tanto de autorización como de validación. Estos mismos no se habrían corregido sin el uso de los tests, los cuales alcanzaron una cobertura de 98,4% para Activity Log y un 99,5% para Flight Assignment.</w:t>
       </w:r>
     </w:p>
     <w:p>
@@ -4264,6 +3509,7 @@
   <w:style w:type="character" w:default="1" w:styleId="Fuentedeprrafopredeter">
     <w:name w:val="Default Paragraph Font"/>
     <w:uiPriority w:val="1"/>
+    <w:semiHidden/>
     <w:unhideWhenUsed/>
   </w:style>
   <w:style w:type="table" w:default="1" w:styleId="Tablanormal">

</xml_diff>